<commit_message>
Updated after Lecture 7
</commit_message>
<xml_diff>
--- a/PowerBIQuickStart.E03/Lab3/Knowledge checks.docx
+++ b/PowerBIQuickStart.E03/Lab3/Knowledge checks.docx
@@ -1,6 +1,6 @@
 
 <file path=word/document.xml><?xml version="1.0" encoding="utf-8"?>
-<w:document xmlns:wpc="http://schemas.microsoft.com/office/word/2010/wordprocessingCanvas" xmlns:cx="http://schemas.microsoft.com/office/drawing/2014/chartex" xmlns:cx1="http://schemas.microsoft.com/office/drawing/2015/9/8/chartex" xmlns:cx2="http://schemas.microsoft.com/office/drawing/2015/10/21/chartex" xmlns:cx3="http://schemas.microsoft.com/office/drawing/2016/5/9/chartex" xmlns:cx4="http://schemas.microsoft.com/office/drawing/2016/5/10/chartex" xmlns:cx5="http://schemas.microsoft.com/office/drawing/2016/5/11/chartex" xmlns:cx6="http://schemas.microsoft.com/office/drawing/2016/5/12/chartex" xmlns:cx7="http://schemas.microsoft.com/office/drawing/2016/5/13/chartex" xmlns:cx8="http://schemas.microsoft.com/office/drawing/2016/5/14/chartex" xmlns:mc="http://schemas.openxmlformats.org/markup-compatibility/2006" xmlns:aink="http://schemas.microsoft.com/office/drawing/2016/ink" xmlns:am3d="http://schemas.microsoft.com/office/drawing/2017/model3d" xmlns:o="urn:schemas-microsoft-com:office:office" xmlns:r="http://schemas.openxmlformats.org/officeDocument/2006/relationships" xmlns:m="http://schemas.openxmlformats.org/officeDocument/2006/math" xmlns:v="urn:schemas-microsoft-com:vml" xmlns:wp14="http://schemas.microsoft.com/office/word/2010/wordprocessingDrawing" xmlns:wp="http://schemas.openxmlformats.org/drawingml/2006/wordprocessingDrawing" xmlns:w10="urn:schemas-microsoft-com:office:word" xmlns:w="http://schemas.openxmlformats.org/wordprocessingml/2006/main" xmlns:w14="http://schemas.microsoft.com/office/word/2010/wordml" xmlns:w15="http://schemas.microsoft.com/office/word/2012/wordml" xmlns:w16cid="http://schemas.microsoft.com/office/word/2016/wordml/cid" xmlns:w16se="http://schemas.microsoft.com/office/word/2015/wordml/symex" xmlns:wpg="http://schemas.microsoft.com/office/word/2010/wordprocessingGroup" xmlns:wpi="http://schemas.microsoft.com/office/word/2010/wordprocessingInk" xmlns:wne="http://schemas.microsoft.com/office/word/2006/wordml" xmlns:wps="http://schemas.microsoft.com/office/word/2010/wordprocessingShape" mc:Ignorable="w14 w15 w16se w16cid wp14">
+<w:document xmlns:wpc="http://schemas.microsoft.com/office/word/2010/wordprocessingCanvas" xmlns:cx="http://schemas.microsoft.com/office/drawing/2014/chartex" xmlns:cx1="http://schemas.microsoft.com/office/drawing/2015/9/8/chartex" xmlns:cx2="http://schemas.microsoft.com/office/drawing/2015/10/21/chartex" xmlns:cx3="http://schemas.microsoft.com/office/drawing/2016/5/9/chartex" xmlns:cx4="http://schemas.microsoft.com/office/drawing/2016/5/10/chartex" xmlns:cx5="http://schemas.microsoft.com/office/drawing/2016/5/11/chartex" xmlns:cx6="http://schemas.microsoft.com/office/drawing/2016/5/12/chartex" xmlns:cx7="http://schemas.microsoft.com/office/drawing/2016/5/13/chartex" xmlns:cx8="http://schemas.microsoft.com/office/drawing/2016/5/14/chartex" xmlns:mc="http://schemas.openxmlformats.org/markup-compatibility/2006" xmlns:aink="http://schemas.microsoft.com/office/drawing/2016/ink" xmlns:am3d="http://schemas.microsoft.com/office/drawing/2017/model3d" xmlns:o="urn:schemas-microsoft-com:office:office" xmlns:r="http://schemas.openxmlformats.org/officeDocument/2006/relationships" xmlns:m="http://schemas.openxmlformats.org/officeDocument/2006/math" xmlns:v="urn:schemas-microsoft-com:vml" xmlns:wp14="http://schemas.microsoft.com/office/word/2010/wordprocessingDrawing" xmlns:wp="http://schemas.openxmlformats.org/drawingml/2006/wordprocessingDrawing" xmlns:w10="urn:schemas-microsoft-com:office:word" xmlns:w="http://schemas.openxmlformats.org/wordprocessingml/2006/main" xmlns:w14="http://schemas.microsoft.com/office/word/2010/wordml" xmlns:w15="http://schemas.microsoft.com/office/word/2012/wordml" xmlns:w16cex="http://schemas.microsoft.com/office/word/2018/wordml/cex" xmlns:w16cid="http://schemas.microsoft.com/office/word/2016/wordml/cid" xmlns:w16="http://schemas.microsoft.com/office/word/2018/wordml" xmlns:w16se="http://schemas.microsoft.com/office/word/2015/wordml/symex" xmlns:wpg="http://schemas.microsoft.com/office/word/2010/wordprocessingGroup" xmlns:wpi="http://schemas.microsoft.com/office/word/2010/wordprocessingInk" xmlns:wne="http://schemas.microsoft.com/office/word/2006/wordml" xmlns:wps="http://schemas.microsoft.com/office/word/2010/wordprocessingShape" mc:Ignorable="w14 w15 w16se w16cid w16 w16cex wp14">
   <w:body>
     <w:p>
       <w:pPr>
@@ -112,10 +112,10 @@
             <v:path o:extrusionok="f" gradientshapeok="t" o:connecttype="rect"/>
             <o:lock v:ext="edit" aspectratio="t"/>
           </v:shapetype>
-          <v:shape id="_x0000_i1066" type="#_x0000_t75" style="width:20.25pt;height:18pt" o:ole="">
+          <v:shape id="_x0000_i1050" type="#_x0000_t75" style="width:18pt;height:15.6pt" o:ole="">
             <v:imagedata r:id="rId4" o:title=""/>
           </v:shape>
-          <w:control r:id="rId5" w:name="DefaultOcxName35" w:shapeid="_x0000_i1066"/>
+          <w:control r:id="rId5" w:name="DefaultOcxName35" w:shapeid="_x0000_i1050"/>
         </w:object>
       </w:r>
       <w:r>
@@ -147,10 +147,10 @@
           <w:szCs w:val="24"/>
         </w:rPr>
         <w:object w:dxaOrig="1440" w:dyaOrig="1440" w14:anchorId="282CB4BC">
-          <v:shape id="_x0000_i1069" type="#_x0000_t75" style="width:20.25pt;height:18pt" o:ole="">
+          <v:shape id="_x0000_i1053" type="#_x0000_t75" style="width:18pt;height:15.6pt" o:ole="">
             <v:imagedata r:id="rId4" o:title=""/>
           </v:shape>
-          <w:control r:id="rId6" w:name="DefaultOcxName113" w:shapeid="_x0000_i1069"/>
+          <w:control r:id="rId6" w:name="DefaultOcxName113" w:shapeid="_x0000_i1053"/>
         </w:object>
       </w:r>
       <w:r>
@@ -182,10 +182,10 @@
           <w:szCs w:val="24"/>
         </w:rPr>
         <w:object w:dxaOrig="1440" w:dyaOrig="1440" w14:anchorId="561E6052">
-          <v:shape id="_x0000_i1072" type="#_x0000_t75" style="width:20.25pt;height:18pt" o:ole="">
+          <v:shape id="_x0000_i1056" type="#_x0000_t75" style="width:18pt;height:15.6pt" o:ole="">
             <v:imagedata r:id="rId4" o:title=""/>
           </v:shape>
-          <w:control r:id="rId7" w:name="DefaultOcxName212" w:shapeid="_x0000_i1072"/>
+          <w:control r:id="rId7" w:name="DefaultOcxName212" w:shapeid="_x0000_i1056"/>
         </w:object>
       </w:r>
       <w:r>
@@ -217,10 +217,10 @@
           <w:szCs w:val="24"/>
         </w:rPr>
         <w:object w:dxaOrig="1440" w:dyaOrig="1440" w14:anchorId="66620354">
-          <v:shape id="_x0000_i1075" type="#_x0000_t75" style="width:20.25pt;height:18pt" o:ole="">
+          <v:shape id="_x0000_i1059" type="#_x0000_t75" style="width:18pt;height:15.6pt" o:ole="">
             <v:imagedata r:id="rId4" o:title=""/>
           </v:shape>
-          <w:control r:id="rId8" w:name="DefaultOcxName34" w:shapeid="_x0000_i1075"/>
+          <w:control r:id="rId8" w:name="DefaultOcxName34" w:shapeid="_x0000_i1059"/>
         </w:object>
       </w:r>
       <w:r>
@@ -591,10 +591,10 @@
           <w:szCs w:val="24"/>
         </w:rPr>
         <w:object w:dxaOrig="1440" w:dyaOrig="1440" w14:anchorId="592689AD">
-          <v:shape id="_x0000_i1078" type="#_x0000_t75" style="width:20.25pt;height:18pt" o:ole="">
+          <v:shape id="_x0000_i1062" type="#_x0000_t75" style="width:18pt;height:15.6pt" o:ole="">
             <v:imagedata r:id="rId11" o:title=""/>
           </v:shape>
-          <w:control r:id="rId12" w:name="DefaultOcxName42" w:shapeid="_x0000_i1078"/>
+          <w:control r:id="rId12" w:name="DefaultOcxName42" w:shapeid="_x0000_i1062"/>
         </w:object>
       </w:r>
       <w:r>
@@ -626,10 +626,10 @@
           <w:szCs w:val="24"/>
         </w:rPr>
         <w:object w:dxaOrig="1440" w:dyaOrig="1440" w14:anchorId="367C9BB9">
-          <v:shape id="_x0000_i1081" type="#_x0000_t75" style="width:20.25pt;height:18pt" o:ole="">
+          <v:shape id="_x0000_i1065" type="#_x0000_t75" style="width:18pt;height:15.6pt" o:ole="">
             <v:imagedata r:id="rId13" o:title=""/>
           </v:shape>
-          <w:control r:id="rId14" w:name="DefaultOcxName52" w:shapeid="_x0000_i1081"/>
+          <w:control r:id="rId14" w:name="DefaultOcxName52" w:shapeid="_x0000_i1065"/>
         </w:object>
       </w:r>
       <w:r>
@@ -672,10 +672,10 @@
           <w:szCs w:val="24"/>
         </w:rPr>
         <w:object w:dxaOrig="1440" w:dyaOrig="1440" w14:anchorId="656ED4EF">
-          <v:shape id="_x0000_i1084" type="#_x0000_t75" style="width:20.25pt;height:18pt" o:ole="">
+          <v:shape id="_x0000_i1068" type="#_x0000_t75" style="width:18pt;height:15.6pt" o:ole="">
             <v:imagedata r:id="rId13" o:title=""/>
           </v:shape>
-          <w:control r:id="rId15" w:name="DefaultOcxName62" w:shapeid="_x0000_i1084"/>
+          <w:control r:id="rId15" w:name="DefaultOcxName62" w:shapeid="_x0000_i1068"/>
         </w:object>
       </w:r>
       <w:r>
@@ -707,10 +707,10 @@
           <w:szCs w:val="24"/>
         </w:rPr>
         <w:object w:dxaOrig="1440" w:dyaOrig="1440" w14:anchorId="67EBAEA9">
-          <v:shape id="_x0000_i1087" type="#_x0000_t75" style="width:20.25pt;height:18pt" o:ole="">
+          <v:shape id="_x0000_i1071" type="#_x0000_t75" style="width:18pt;height:15.6pt" o:ole="">
             <v:imagedata r:id="rId13" o:title=""/>
           </v:shape>
-          <w:control r:id="rId16" w:name="DefaultOcxName72" w:shapeid="_x0000_i1087"/>
+          <w:control r:id="rId16" w:name="DefaultOcxName72" w:shapeid="_x0000_i1071"/>
         </w:object>
       </w:r>
       <w:r>
@@ -1401,10 +1401,45 @@
           <w:szCs w:val="24"/>
         </w:rPr>
         <w:object w:dxaOrig="1440" w:dyaOrig="1440" w14:anchorId="5798816E">
-          <v:shape id="_x0000_i1090" type="#_x0000_t75" style="width:20.25pt;height:18pt" o:ole="">
+          <v:shape id="_x0000_i1085" type="#_x0000_t75" style="width:18pt;height:15.6pt" o:ole="">
+            <v:imagedata r:id="rId21" o:title=""/>
+          </v:shape>
+          <w:control r:id="rId22" w:name="DefaultOcxName82" w:shapeid="_x0000_i1085"/>
+        </w:object>
+      </w:r>
+      <w:r>
+        <w:rPr>
+          <w:rFonts w:ascii="Helvetica" w:eastAsia="Times New Roman" w:hAnsi="Helvetica" w:cs="Helvetica"/>
+          <w:color w:val="222222"/>
+          <w:sz w:val="24"/>
+          <w:szCs w:val="24"/>
+        </w:rPr>
+        <w:t>Category</w:t>
+      </w:r>
+    </w:p>
+    <w:p>
+      <w:pPr>
+        <w:shd w:val="clear" w:color="auto" w:fill="FFFFFF"/>
+        <w:spacing w:after="0" w:line="240" w:lineRule="auto"/>
+        <w:rPr>
+          <w:rFonts w:ascii="Helvetica" w:eastAsia="Times New Roman" w:hAnsi="Helvetica" w:cs="Helvetica"/>
+          <w:color w:val="222222"/>
+          <w:sz w:val="24"/>
+          <w:szCs w:val="24"/>
+        </w:rPr>
+      </w:pPr>
+      <w:r>
+        <w:rPr>
+          <w:rFonts w:ascii="Helvetica" w:eastAsia="Times New Roman" w:hAnsi="Helvetica" w:cs="Helvetica"/>
+          <w:color w:val="222222"/>
+          <w:sz w:val="24"/>
+          <w:szCs w:val="24"/>
+        </w:rPr>
+        <w:object w:dxaOrig="1440" w:dyaOrig="1440" w14:anchorId="10AA325B">
+          <v:shape id="_x0000_i1087" type="#_x0000_t75" style="width:18pt;height:15.6pt" o:ole="">
             <v:imagedata r:id="rId4" o:title=""/>
           </v:shape>
-          <w:control r:id="rId21" w:name="DefaultOcxName82" w:shapeid="_x0000_i1090"/>
+          <w:control r:id="rId23" w:name="DefaultOcxName92" w:shapeid="_x0000_i1087"/>
         </w:object>
       </w:r>
       <w:r>
@@ -1414,32 +1449,32 @@
           <w:sz w:val="24"/>
           <w:szCs w:val="24"/>
         </w:rPr>
-        <w:t>Category</w:t>
-      </w:r>
-    </w:p>
-    <w:p>
-      <w:pPr>
-        <w:shd w:val="clear" w:color="auto" w:fill="FFFFFF"/>
-        <w:spacing w:after="0" w:line="240" w:lineRule="auto"/>
-        <w:rPr>
-          <w:rFonts w:ascii="Helvetica" w:eastAsia="Times New Roman" w:hAnsi="Helvetica" w:cs="Helvetica"/>
-          <w:color w:val="222222"/>
-          <w:sz w:val="24"/>
-          <w:szCs w:val="24"/>
-        </w:rPr>
-      </w:pPr>
-      <w:r>
-        <w:rPr>
-          <w:rFonts w:ascii="Helvetica" w:eastAsia="Times New Roman" w:hAnsi="Helvetica" w:cs="Helvetica"/>
-          <w:color w:val="222222"/>
-          <w:sz w:val="24"/>
-          <w:szCs w:val="24"/>
-        </w:rPr>
-        <w:object w:dxaOrig="1440" w:dyaOrig="1440" w14:anchorId="10AA325B">
-          <v:shape id="_x0000_i1093" type="#_x0000_t75" style="width:20.25pt;height:18pt" o:ole="">
+        <w:t>Values</w:t>
+      </w:r>
+    </w:p>
+    <w:p>
+      <w:pPr>
+        <w:shd w:val="clear" w:color="auto" w:fill="FFFFFF"/>
+        <w:spacing w:after="0" w:line="240" w:lineRule="auto"/>
+        <w:rPr>
+          <w:rFonts w:ascii="Helvetica" w:eastAsia="Times New Roman" w:hAnsi="Helvetica" w:cs="Helvetica"/>
+          <w:color w:val="222222"/>
+          <w:sz w:val="24"/>
+          <w:szCs w:val="24"/>
+        </w:rPr>
+      </w:pPr>
+      <w:r>
+        <w:rPr>
+          <w:rFonts w:ascii="Helvetica" w:eastAsia="Times New Roman" w:hAnsi="Helvetica" w:cs="Helvetica"/>
+          <w:color w:val="222222"/>
+          <w:sz w:val="24"/>
+          <w:szCs w:val="24"/>
+        </w:rPr>
+        <w:object w:dxaOrig="1440" w:dyaOrig="1440" w14:anchorId="6C5A74EB">
+          <v:shape id="_x0000_i1080" type="#_x0000_t75" style="width:18pt;height:15.6pt" o:ole="">
             <v:imagedata r:id="rId4" o:title=""/>
           </v:shape>
-          <w:control r:id="rId22" w:name="DefaultOcxName92" w:shapeid="_x0000_i1093"/>
+          <w:control r:id="rId24" w:name="DefaultOcxName102" w:shapeid="_x0000_i1080"/>
         </w:object>
       </w:r>
       <w:r>
@@ -1449,32 +1484,32 @@
           <w:sz w:val="24"/>
           <w:szCs w:val="24"/>
         </w:rPr>
-        <w:t>X Axis</w:t>
-      </w:r>
-    </w:p>
-    <w:p>
-      <w:pPr>
-        <w:shd w:val="clear" w:color="auto" w:fill="FFFFFF"/>
-        <w:spacing w:after="0" w:line="240" w:lineRule="auto"/>
-        <w:rPr>
-          <w:rFonts w:ascii="Helvetica" w:eastAsia="Times New Roman" w:hAnsi="Helvetica" w:cs="Helvetica"/>
-          <w:color w:val="222222"/>
-          <w:sz w:val="24"/>
-          <w:szCs w:val="24"/>
-        </w:rPr>
-      </w:pPr>
-      <w:r>
-        <w:rPr>
-          <w:rFonts w:ascii="Helvetica" w:eastAsia="Times New Roman" w:hAnsi="Helvetica" w:cs="Helvetica"/>
-          <w:color w:val="222222"/>
-          <w:sz w:val="24"/>
-          <w:szCs w:val="24"/>
-        </w:rPr>
-        <w:object w:dxaOrig="1440" w:dyaOrig="1440" w14:anchorId="6C5A74EB">
-          <v:shape id="_x0000_i1096" type="#_x0000_t75" style="width:20.25pt;height:18pt" o:ole="">
+        <w:t>Y Axis</w:t>
+      </w:r>
+    </w:p>
+    <w:p>
+      <w:pPr>
+        <w:shd w:val="clear" w:color="auto" w:fill="FFFFFF"/>
+        <w:spacing w:after="0" w:line="240" w:lineRule="auto"/>
+        <w:rPr>
+          <w:rFonts w:ascii="Helvetica" w:eastAsia="Times New Roman" w:hAnsi="Helvetica" w:cs="Helvetica"/>
+          <w:color w:val="222222"/>
+          <w:sz w:val="24"/>
+          <w:szCs w:val="24"/>
+        </w:rPr>
+      </w:pPr>
+      <w:r>
+        <w:rPr>
+          <w:rFonts w:ascii="Helvetica" w:eastAsia="Times New Roman" w:hAnsi="Helvetica" w:cs="Helvetica"/>
+          <w:color w:val="222222"/>
+          <w:sz w:val="24"/>
+          <w:szCs w:val="24"/>
+        </w:rPr>
+        <w:object w:dxaOrig="1440" w:dyaOrig="1440" w14:anchorId="65444D7C">
+          <v:shape id="_x0000_i1083" type="#_x0000_t75" style="width:18pt;height:15.6pt" o:ole="">
             <v:imagedata r:id="rId4" o:title=""/>
           </v:shape>
-          <w:control r:id="rId23" w:name="DefaultOcxName102" w:shapeid="_x0000_i1096"/>
+          <w:control r:id="rId25" w:name="DefaultOcxName112" w:shapeid="_x0000_i1083"/>
         </w:object>
       </w:r>
       <w:r>
@@ -1484,45 +1519,8 @@
           <w:sz w:val="24"/>
           <w:szCs w:val="24"/>
         </w:rPr>
-        <w:t>Y Axis</w:t>
-      </w:r>
-    </w:p>
-    <w:p>
-      <w:pPr>
-        <w:shd w:val="clear" w:color="auto" w:fill="FFFFFF"/>
-        <w:spacing w:after="0" w:line="240" w:lineRule="auto"/>
-        <w:rPr>
-          <w:rFonts w:ascii="Helvetica" w:eastAsia="Times New Roman" w:hAnsi="Helvetica" w:cs="Helvetica"/>
-          <w:color w:val="222222"/>
-          <w:sz w:val="24"/>
-          <w:szCs w:val="24"/>
-        </w:rPr>
-      </w:pPr>
-      <w:r>
-        <w:rPr>
-          <w:rFonts w:ascii="Helvetica" w:eastAsia="Times New Roman" w:hAnsi="Helvetica" w:cs="Helvetica"/>
-          <w:color w:val="222222"/>
-          <w:sz w:val="24"/>
-          <w:szCs w:val="24"/>
-        </w:rPr>
-        <w:object w:dxaOrig="1440" w:dyaOrig="1440" w14:anchorId="65444D7C">
-          <v:shape id="_x0000_i1099" type="#_x0000_t75" style="width:20.25pt;height:18pt" o:ole="">
-            <v:imagedata r:id="rId4" o:title=""/>
-          </v:shape>
-          <w:control r:id="rId24" w:name="DefaultOcxName112" w:shapeid="_x0000_i1099"/>
-        </w:object>
-      </w:r>
-      <w:r>
-        <w:rPr>
-          <w:rFonts w:ascii="Helvetica" w:eastAsia="Times New Roman" w:hAnsi="Helvetica" w:cs="Helvetica"/>
-          <w:color w:val="222222"/>
-          <w:sz w:val="24"/>
-          <w:szCs w:val="24"/>
-        </w:rPr>
         <w:t>Size</w:t>
       </w:r>
-      <w:bookmarkStart w:id="0" w:name="_GoBack"/>
-      <w:bookmarkEnd w:id="0"/>
       <w:r>
         <w:rPr>
           <w:rFonts w:ascii="Helvetica" w:eastAsia="Times New Roman" w:hAnsi="Helvetica" w:cs="Helvetica"/>
@@ -1626,7 +1624,7 @@
 </file>
 
 <file path=word/styles.xml><?xml version="1.0" encoding="utf-8"?>
-<w:styles xmlns:mc="http://schemas.openxmlformats.org/markup-compatibility/2006" xmlns:r="http://schemas.openxmlformats.org/officeDocument/2006/relationships" xmlns:w="http://schemas.openxmlformats.org/wordprocessingml/2006/main" xmlns:w14="http://schemas.microsoft.com/office/word/2010/wordml" xmlns:w15="http://schemas.microsoft.com/office/word/2012/wordml" xmlns:w16cid="http://schemas.microsoft.com/office/word/2016/wordml/cid" xmlns:w16se="http://schemas.microsoft.com/office/word/2015/wordml/symex" mc:Ignorable="w14 w15 w16se w16cid">
+<w:styles xmlns:mc="http://schemas.openxmlformats.org/markup-compatibility/2006" xmlns:r="http://schemas.openxmlformats.org/officeDocument/2006/relationships" xmlns:w="http://schemas.openxmlformats.org/wordprocessingml/2006/main" xmlns:w14="http://schemas.microsoft.com/office/word/2010/wordml" xmlns:w15="http://schemas.microsoft.com/office/word/2012/wordml" xmlns:w16cex="http://schemas.microsoft.com/office/word/2018/wordml/cex" xmlns:w16cid="http://schemas.microsoft.com/office/word/2016/wordml/cid" xmlns:w16="http://schemas.microsoft.com/office/word/2018/wordml" xmlns:w16se="http://schemas.microsoft.com/office/word/2015/wordml/symex" mc:Ignorable="w14 w15 w16se w16cid w16 w16cex">
   <w:docDefaults>
     <w:rPrDefault>
       <w:rPr>
@@ -1748,6 +1746,7 @@
     <w:lsdException w:name="HTML Sample" w:semiHidden="1" w:unhideWhenUsed="1"/>
     <w:lsdException w:name="HTML Typewriter" w:semiHidden="1" w:unhideWhenUsed="1"/>
     <w:lsdException w:name="HTML Variable" w:semiHidden="1" w:unhideWhenUsed="1"/>
+    <w:lsdException w:name="Normal Table" w:semiHidden="1" w:unhideWhenUsed="1"/>
     <w:lsdException w:name="annotation subject" w:semiHidden="1" w:unhideWhenUsed="1"/>
     <w:lsdException w:name="No List" w:semiHidden="1" w:unhideWhenUsed="1"/>
     <w:lsdException w:name="Outline List 1" w:semiHidden="1" w:unhideWhenUsed="1"/>
@@ -1794,8 +1793,10 @@
     <w:lsdException w:name="Table Subtle 2" w:semiHidden="1" w:unhideWhenUsed="1"/>
     <w:lsdException w:name="Table Web 1" w:semiHidden="1" w:unhideWhenUsed="1"/>
     <w:lsdException w:name="Table Web 2" w:semiHidden="1" w:unhideWhenUsed="1"/>
+    <w:lsdException w:name="Table Web 3" w:semiHidden="1" w:unhideWhenUsed="1"/>
     <w:lsdException w:name="Balloon Text" w:semiHidden="1" w:unhideWhenUsed="1"/>
     <w:lsdException w:name="Table Grid" w:uiPriority="39"/>
+    <w:lsdException w:name="Table Theme" w:semiHidden="1" w:unhideWhenUsed="1"/>
     <w:lsdException w:name="Placeholder Text" w:semiHidden="1"/>
     <w:lsdException w:name="No Spacing" w:uiPriority="1" w:qFormat="1"/>
     <w:lsdException w:name="Light Shading" w:uiPriority="60"/>

</xml_diff>